<commit_message>
added statment about why our graphs are page faults instead of hits to the report
</commit_message>
<xml_diff>
--- a/Operating Systems Project 2 Report.docx
+++ b/Operating Systems Project 2 Report.docx
@@ -372,6 +372,57 @@
         </w:rPr>
         <w:t>:</w:t>
       </w:r>
+    </w:p>
+    <w:p>
+      <w:pPr>
+        <w:rPr>
+          <w:rFonts w:ascii="Times New Roman" w:hAnsi="Times New Roman" w:cs="Times New Roman"/>
+          <w:sz w:val="24"/>
+          <w:szCs w:val="24"/>
+        </w:rPr>
+      </w:pPr>
+      <w:r>
+        <w:rPr>
+          <w:rFonts w:ascii="Times New Roman" w:hAnsi="Times New Roman" w:cs="Times New Roman"/>
+          <w:sz w:val="24"/>
+          <w:szCs w:val="24"/>
+        </w:rPr>
+        <w:t>Note: We analyzed the number of page faults instead of the hit rate. The hit rate of each algorithm is simply the opposite of the page faults,</w:t>
+      </w:r>
+      <w:r>
+        <w:rPr>
+          <w:rFonts w:ascii="Times New Roman" w:hAnsi="Times New Roman" w:cs="Times New Roman"/>
+          <w:sz w:val="24"/>
+          <w:szCs w:val="24"/>
+        </w:rPr>
+        <w:t xml:space="preserve"> and we found that analyzing our data in terms of page faults was equally as meaningful</w:t>
+      </w:r>
+      <w:r>
+        <w:rPr>
+          <w:rFonts w:ascii="Times New Roman" w:hAnsi="Times New Roman" w:cs="Times New Roman"/>
+          <w:sz w:val="24"/>
+          <w:szCs w:val="24"/>
+        </w:rPr>
+        <w:t xml:space="preserve"> as we can see how increasing the number of frames effects</w:t>
+      </w:r>
+      <w:r>
+        <w:rPr>
+          <w:rFonts w:ascii="Times New Roman" w:hAnsi="Times New Roman" w:cs="Times New Roman"/>
+          <w:sz w:val="24"/>
+          <w:szCs w:val="24"/>
+        </w:rPr>
+        <w:t xml:space="preserve"> (in most cases decreases) the number of page faults. It also helps to show how the different algorithm’s when compared </w:t>
+      </w:r>
+      <w:r>
+        <w:rPr>
+          <w:rFonts w:ascii="Times New Roman" w:hAnsi="Times New Roman" w:cs="Times New Roman"/>
+          <w:sz w:val="24"/>
+          <w:szCs w:val="24"/>
+        </w:rPr>
+        <w:t>influence the number of page faults.</w:t>
+      </w:r>
+      <w:bookmarkStart w:id="0" w:name="_GoBack"/>
+      <w:bookmarkEnd w:id="0"/>
     </w:p>
     <w:p>
       <w:pPr>
@@ -3018,8 +3069,6 @@
         </w:rPr>
         <w:t>:</w:t>
       </w:r>
-      <w:bookmarkStart w:id="0" w:name="_GoBack"/>
-      <w:bookmarkEnd w:id="0"/>
     </w:p>
     <w:tbl>
       <w:tblPr>
@@ -11105,7 +11154,7 @@
 </file>
 
 <file path=customXml/itemProps1.xml><?xml version="1.0" encoding="utf-8"?>
-<ds:datastoreItem xmlns:ds="http://schemas.openxmlformats.org/officeDocument/2006/customXml" ds:itemID="{7FC8BE1E-55B5-41E6-A8A5-258B8D0317F2}">
+<ds:datastoreItem xmlns:ds="http://schemas.openxmlformats.org/officeDocument/2006/customXml" ds:itemID="{917E1D54-00DE-4E49-9B95-1456C786EA4D}">
   <ds:schemaRefs>
     <ds:schemaRef ds:uri="http://schemas.openxmlformats.org/officeDocument/2006/bibliography"/>
   </ds:schemaRefs>

</xml_diff>

<commit_message>
added some stuff to report
</commit_message>
<xml_diff>
--- a/Operating Systems Project 2 Report.docx
+++ b/Operating Systems Project 2 Report.docx
@@ -17,6 +17,15 @@
           <w:sz w:val="24"/>
           <w:szCs w:val="24"/>
         </w:rPr>
+        <w:t xml:space="preserve">Operating Systems </w:t>
+      </w:r>
+      <w:r>
+        <w:rPr>
+          <w:rFonts w:ascii="Times New Roman" w:hAnsi="Times New Roman" w:cs="Times New Roman"/>
+          <w:b/>
+          <w:sz w:val="24"/>
+          <w:szCs w:val="24"/>
+        </w:rPr>
         <w:t>Project 2 Report</w:t>
       </w:r>
       <w:r>
@@ -36,6 +45,8 @@
         </w:rPr>
         <w:t>Yo</w:t>
       </w:r>
+      <w:bookmarkStart w:id="0" w:name="_GoBack"/>
+      <w:bookmarkEnd w:id="0"/>
       <w:proofErr w:type="spellEnd"/>
     </w:p>
     <w:p>
@@ -421,8 +432,6 @@
         </w:rPr>
         <w:t>influence the number of page faults.</w:t>
       </w:r>
-      <w:bookmarkStart w:id="0" w:name="_GoBack"/>
-      <w:bookmarkEnd w:id="0"/>
     </w:p>
     <w:p>
       <w:pPr>
@@ -11154,7 +11163,7 @@
 </file>
 
 <file path=customXml/itemProps1.xml><?xml version="1.0" encoding="utf-8"?>
-<ds:datastoreItem xmlns:ds="http://schemas.openxmlformats.org/officeDocument/2006/customXml" ds:itemID="{917E1D54-00DE-4E49-9B95-1456C786EA4D}">
+<ds:datastoreItem xmlns:ds="http://schemas.openxmlformats.org/officeDocument/2006/customXml" ds:itemID="{6ED3BDA2-EDA5-4DB1-8A59-47EB7FC74EC7}">
   <ds:schemaRefs>
     <ds:schemaRef ds:uri="http://schemas.openxmlformats.org/officeDocument/2006/bibliography"/>
   </ds:schemaRefs>

</xml_diff>